<commit_message>
Removed copyright year from buildprofiles.xml. Updated Word and PDF resumes.
</commit_message>
<xml_diff>
--- a/docs/jls-resume.docx
+++ b/docs/jls-resume.docx
@@ -2646,7 +2646,7 @@
     </w:p>
     <w:p>
       <w:pPr>
-        <w:pStyle w:val="BodyText"/>
+        <w:pStyle w:val="ListBullet"/>
       </w:pPr>
       <w:r>
         <w:t xml:space="preserve">Creating API Documentation, </w:t>
@@ -2657,8 +2657,11 @@
     </w:p>
     <w:p>
       <w:pPr>
-        <w:pStyle w:val="BodyText"/>
-      </w:pPr>
+        <w:pStyle w:val="ListBullet"/>
+      </w:pPr>
+      <w:r>
+        <w:t>Getting Started with GitHub, Pluralsight Training</w:t>
+      </w:r>
     </w:p>
     <w:sectPr>
       <w:footerReference w:type="default" r:id="rId7"/>

</xml_diff>